<commit_message>
Built DFAs for all eligible tokens
Modified Regular Expressions.docx

Co-Authored-By: Mostafa-Moharram <93437103+Mostafa-Moharram@users.noreply.github.com>
Co-Authored-By: Nada Adel <79041556+Nada57246@users.noreply.github.com>
Co-Authored-By: Youssef Nasser <yesyosife@gmail.com>
</commit_message>
<xml_diff>
--- a/Regular Expressions.docx
+++ b/Regular Expressions.docx
@@ -147,7 +147,25 @@
           <w:sz w:val="28"/>
           <w:szCs w:val="28"/>
         </w:rPr>
-        <w:t xml:space="preserve"> ^[0-9]+(\.[0-9]*)?$</w:t>
+        <w:t xml:space="preserve"> [0-</w:t>
+      </w:r>
+      <w:proofErr w:type="gramStart"/>
+      <w:r>
+        <w:rPr>
+          <w:rFonts w:ascii="Bahnschrift SemiBold" w:hAnsi="Bahnschrift SemiBold"/>
+          <w:sz w:val="28"/>
+          <w:szCs w:val="28"/>
+        </w:rPr>
+        <w:t>9]+(</w:t>
+      </w:r>
+      <w:proofErr w:type="gramEnd"/>
+      <w:r>
+        <w:rPr>
+          <w:rFonts w:ascii="Bahnschrift SemiBold" w:hAnsi="Bahnschrift SemiBold"/>
+          <w:sz w:val="28"/>
+          <w:szCs w:val="28"/>
+        </w:rPr>
+        <w:t>\.[0-9]*)?</w:t>
       </w:r>
     </w:p>
     <w:p>
@@ -305,7 +323,7 @@
     </w:p>
     <w:p>
       <w:pPr>
-        <w:ind w:left="720" w:firstLine="720"/>
+        <w:ind w:left="720"/>
         <w:rPr>
           <w:rFonts w:ascii="Bahnschrift SemiBold" w:hAnsi="Bahnschrift SemiBold"/>
           <w:sz w:val="28"/>
@@ -326,36 +344,17 @@
           <w:sz w:val="28"/>
           <w:szCs w:val="28"/>
         </w:rPr>
-        <w:t>/\*([^</w:t>
-      </w:r>
-      <w:proofErr w:type="gramStart"/>
-      <w:r>
-        <w:rPr>
-          <w:rFonts w:ascii="Bahnschrift SemiBold" w:hAnsi="Bahnschrift SemiBold"/>
-          <w:sz w:val="28"/>
-          <w:szCs w:val="28"/>
-        </w:rPr>
-        <w:t>*]|</w:t>
-      </w:r>
-      <w:proofErr w:type="gramEnd"/>
-      <w:r>
-        <w:rPr>
-          <w:rFonts w:ascii="Bahnschrift SemiBold" w:hAnsi="Bahnschrift SemiBold"/>
-          <w:sz w:val="28"/>
-          <w:szCs w:val="28"/>
-        </w:rPr>
-        <w:t>[\s]|(\*+([^/]|[\s])))*\*/</w:t>
-      </w:r>
-    </w:p>
-    <w:p>
-      <w:pPr>
-        <w:ind w:left="720"/>
-        <w:rPr>
-          <w:rFonts w:ascii="Bahnschrift SemiBold" w:hAnsi="Bahnschrift SemiBold"/>
-          <w:sz w:val="28"/>
-          <w:szCs w:val="28"/>
-        </w:rPr>
-      </w:pPr>
+        <w:tab/>
+        <w:t xml:space="preserve">  </w:t>
+      </w:r>
+      <w:r>
+        <w:rPr>
+          <w:rFonts w:ascii="Bahnschrift SemiBold" w:hAnsi="Bahnschrift SemiBold"/>
+          <w:sz w:val="28"/>
+          <w:szCs w:val="28"/>
+        </w:rPr>
+        <w:t>\/\*([^*]  | (\*+[^/]))*\*/\</w:t>
+      </w:r>
     </w:p>
     <w:p>
       <w:pPr>
@@ -393,7 +392,43 @@
           <w:sz w:val="28"/>
           <w:szCs w:val="28"/>
         </w:rPr>
-        <w:t xml:space="preserve"> ^[a-zA-Z][a-zA-Z0-9]*$</w:t>
+        <w:t xml:space="preserve"> [a-</w:t>
+      </w:r>
+      <w:proofErr w:type="spellStart"/>
+      <w:r>
+        <w:rPr>
+          <w:rFonts w:ascii="Bahnschrift SemiBold" w:hAnsi="Bahnschrift SemiBold"/>
+          <w:sz w:val="28"/>
+          <w:szCs w:val="28"/>
+        </w:rPr>
+        <w:t>zA</w:t>
+      </w:r>
+      <w:proofErr w:type="spellEnd"/>
+      <w:r>
+        <w:rPr>
+          <w:rFonts w:ascii="Bahnschrift SemiBold" w:hAnsi="Bahnschrift SemiBold"/>
+          <w:sz w:val="28"/>
+          <w:szCs w:val="28"/>
+        </w:rPr>
+        <w:t>-</w:t>
+      </w:r>
+      <w:proofErr w:type="gramStart"/>
+      <w:r>
+        <w:rPr>
+          <w:rFonts w:ascii="Bahnschrift SemiBold" w:hAnsi="Bahnschrift SemiBold"/>
+          <w:sz w:val="28"/>
+          <w:szCs w:val="28"/>
+        </w:rPr>
+        <w:t>Z][</w:t>
+      </w:r>
+      <w:proofErr w:type="gramEnd"/>
+      <w:r>
+        <w:rPr>
+          <w:rFonts w:ascii="Bahnschrift SemiBold" w:hAnsi="Bahnschrift SemiBold"/>
+          <w:sz w:val="28"/>
+          <w:szCs w:val="28"/>
+        </w:rPr>
+        <w:t>a-zA-Z0-9]*</w:t>
       </w:r>
     </w:p>
     <w:p>
@@ -618,7 +653,14 @@
           <w:szCs w:val="28"/>
         </w:rPr>
         <w:tab/>
-        <w:t>^[+|\-|/|*]$</w:t>
+      </w:r>
+      <w:r>
+        <w:rPr>
+          <w:rFonts w:ascii="Bahnschrift SemiBold" w:hAnsi="Bahnschrift SemiBold"/>
+          <w:sz w:val="28"/>
+          <w:szCs w:val="28"/>
+        </w:rPr>
+        <w:t>[+-/*]</w:t>
       </w:r>
     </w:p>
     <w:p>
@@ -3498,15 +3540,7 @@
           <w:sz w:val="28"/>
           <w:szCs w:val="28"/>
         </w:rPr>
-        <w:t>|</w:t>
-      </w:r>
-      <w:r>
-        <w:rPr>
-          <w:rFonts w:ascii="Bahnschrift SemiBold" w:eastAsia="Helvetica Neue" w:hAnsi="Bahnschrift SemiBold" w:cs="Helvetica Neue"/>
-          <w:sz w:val="28"/>
-          <w:szCs w:val="28"/>
-        </w:rPr>
-        <w:t xml:space="preserve"> </w:t>
+        <w:t xml:space="preserve">| </w:t>
       </w:r>
       <w:proofErr w:type="spellStart"/>
       <w:r>
@@ -4921,7 +4955,6 @@
   <w:style w:type="character" w:default="1" w:styleId="DefaultParagraphFont">
     <w:name w:val="Default Paragraph Font"/>
     <w:uiPriority w:val="1"/>
-    <w:semiHidden/>
     <w:unhideWhenUsed/>
   </w:style>
   <w:style w:type="table" w:default="1" w:styleId="TableNormal">

</xml_diff>

<commit_message>
Added Regex and lexeme types
Co-Authored-By: Nada Adel <79041556+Nada57246@users.noreply.github.com>
Co-Authored-By: Youssef Nasser <yesyosife@gmail.com>
Co-Authored-By: Steven Sameh Soliman <42946298+stevensameh@users.noreply.github.com>
</commit_message>
<xml_diff>
--- a/Regular Expressions.docx
+++ b/Regular Expressions.docx
@@ -353,7 +353,15 @@
           <w:sz w:val="28"/>
           <w:szCs w:val="28"/>
         </w:rPr>
-        <w:t>\/\*([^*]  | (\*+[^/]))*\*/\</w:t>
+        <w:t>\/\*([^*]|(\*+[^/]))*\*\</w:t>
+      </w:r>
+      <w:r>
+        <w:rPr>
+          <w:rFonts w:ascii="Bahnschrift SemiBold" w:hAnsi="Bahnschrift SemiBold"/>
+          <w:sz w:val="28"/>
+          <w:szCs w:val="28"/>
+        </w:rPr>
+        <w:t>/</w:t>
       </w:r>
     </w:p>
     <w:p>
@@ -4955,6 +4963,7 @@
   <w:style w:type="character" w:default="1" w:styleId="DefaultParagraphFont">
     <w:name w:val="Default Paragraph Font"/>
     <w:uiPriority w:val="1"/>
+    <w:semiHidden/>
     <w:unhideWhenUsed/>
   </w:style>
   <w:style w:type="table" w:default="1" w:styleId="TableNormal">

</xml_diff>